<commit_message>
3 minutes before class...
</commit_message>
<xml_diff>
--- a/Lesson 9 Info.docx
+++ b/Lesson 9 Info.docx
@@ -94,15 +94,7 @@
         <w:t xml:space="preserve"> </w:t>
       </w:r>
       <w:r>
-        <w:t xml:space="preserve">– </w:t>
-      </w:r>
-      <w:proofErr w:type="gramStart"/>
-      <w:r>
-        <w:t>definitely designed</w:t>
-      </w:r>
-      <w:proofErr w:type="gramEnd"/>
-      <w:r>
-        <w:t xml:space="preserve"> for engineers but may someday be useful</w:t>
+        <w:t>– definitely designed for engineers but may someday be useful</w:t>
       </w:r>
     </w:p>
     <w:p>
@@ -201,16 +193,7 @@
         <w:t>Push</w:t>
       </w:r>
       <w:r>
-        <w:t xml:space="preserve"> </w:t>
-      </w:r>
-      <w:r>
-        <w:t>(section 1</w:t>
-      </w:r>
-      <w:r>
-        <w:t>2</w:t>
-      </w:r>
-      <w:r>
-        <w:t xml:space="preserve"> in </w:t>
+        <w:t xml:space="preserve"> (section 12 in </w:t>
       </w:r>
       <w:hyperlink r:id="rId7" w:history="1">
         <w:r>
@@ -323,13 +306,7 @@
         <w:t xml:space="preserve"> </w:t>
       </w:r>
       <w:r>
-        <w:t xml:space="preserve">(section </w:t>
-      </w:r>
-      <w:r>
-        <w:t>9</w:t>
-      </w:r>
-      <w:r>
-        <w:t xml:space="preserve"> in </w:t>
+        <w:t xml:space="preserve">(section 9 in </w:t>
       </w:r>
       <w:hyperlink r:id="rId9" w:history="1">
         <w:r>
@@ -403,13 +380,7 @@
           <w:rPr>
             <w:rStyle w:val="Hyperlink"/>
           </w:rPr>
-          <w:t>helpful webpa</w:t>
-        </w:r>
-        <w:r>
-          <w:rPr>
-            <w:rStyle w:val="Hyperlink"/>
-          </w:rPr>
-          <w:t>ge</w:t>
+          <w:t>helpful webpage</w:t>
         </w:r>
       </w:hyperlink>
     </w:p>
@@ -427,13 +398,7 @@
           <w:rPr>
             <w:rStyle w:val="Hyperlink"/>
           </w:rPr>
-          <w:t>funny v</w:t>
-        </w:r>
-        <w:r>
-          <w:rPr>
-            <w:rStyle w:val="Hyperlink"/>
-          </w:rPr>
-          <w:t>ideo</w:t>
+          <w:t>funny video</w:t>
         </w:r>
       </w:hyperlink>
       <w:r>
@@ -457,13 +422,7 @@
           <w:rPr>
             <w:rStyle w:val="Hyperlink"/>
           </w:rPr>
-          <w:t>UT</w:t>
-        </w:r>
-        <w:r>
-          <w:rPr>
-            <w:rStyle w:val="Hyperlink"/>
-          </w:rPr>
-          <w:t>M Zones</w:t>
+          <w:t>UTM Zones</w:t>
         </w:r>
       </w:hyperlink>
       <w:r>
@@ -524,7 +483,13 @@
         <w:spacing w:after="0"/>
       </w:pPr>
       <w:r>
-        <w:t>Coordinate reference system (</w:t>
+        <w:t>Coordinate reference system</w:t>
+      </w:r>
+      <w:r>
+        <w:t>s</w:t>
+      </w:r>
+      <w:r>
+        <w:t xml:space="preserve"> (</w:t>
       </w:r>
       <w:proofErr w:type="spellStart"/>
       <w:r>
@@ -540,6 +505,40 @@
         <w:spacing w:after="0"/>
       </w:pPr>
       <w:r>
+        <w:t>EPSG registry</w:t>
+      </w:r>
+    </w:p>
+    <w:p>
+      <w:pPr>
+        <w:pStyle w:val="ListParagraph"/>
+        <w:numPr>
+          <w:ilvl w:val="0"/>
+          <w:numId w:val="7"/>
+        </w:numPr>
+        <w:spacing w:after="0"/>
+      </w:pPr>
+      <w:r>
+        <w:t>4326</w:t>
+      </w:r>
+    </w:p>
+    <w:p>
+      <w:pPr>
+        <w:pStyle w:val="ListParagraph"/>
+        <w:numPr>
+          <w:ilvl w:val="0"/>
+          <w:numId w:val="7"/>
+        </w:numPr>
+        <w:spacing w:after="0"/>
+      </w:pPr>
+      <w:r>
+        <w:t>29616</w:t>
+      </w:r>
+    </w:p>
+    <w:p>
+      <w:pPr>
+        <w:spacing w:after="0"/>
+      </w:pPr>
+      <w:r>
         <w:t>G</w:t>
       </w:r>
       <w:r>
@@ -548,6 +547,11 @@
     </w:p>
     <w:p>
       <w:pPr>
+        <w:pStyle w:val="ListParagraph"/>
+        <w:numPr>
+          <w:ilvl w:val="0"/>
+          <w:numId w:val="6"/>
+        </w:numPr>
         <w:spacing w:after="0"/>
       </w:pPr>
       <w:r>
@@ -567,6 +571,11 @@
     </w:p>
     <w:p>
       <w:pPr>
+        <w:pStyle w:val="ListParagraph"/>
+        <w:numPr>
+          <w:ilvl w:val="0"/>
+          <w:numId w:val="6"/>
+        </w:numPr>
         <w:spacing w:after="0"/>
       </w:pPr>
       <w:r>
@@ -575,6 +584,11 @@
     </w:p>
     <w:p>
       <w:pPr>
+        <w:pStyle w:val="ListParagraph"/>
+        <w:numPr>
+          <w:ilvl w:val="0"/>
+          <w:numId w:val="6"/>
+        </w:numPr>
         <w:spacing w:after="0"/>
         <w:rPr>
           <w:rStyle w:val="hgkelc"/>
@@ -584,21 +598,15 @@
         <w:rPr>
           <w:rStyle w:val="hgkelc"/>
         </w:rPr>
-        <w:t>Universal Transverse Mercator</w:t>
-      </w:r>
-      <w:r>
-        <w:rPr>
-          <w:rStyle w:val="hgkelc"/>
-        </w:rPr>
-        <w:t xml:space="preserve"> (UTM)</w:t>
+        <w:t>Universal Transverse Mercator (UTM)</w:t>
       </w:r>
     </w:p>
     <w:p>
       <w:pPr>
         <w:pStyle w:val="ListParagraph"/>
         <w:numPr>
-          <w:ilvl w:val="0"/>
-          <w:numId w:val="1"/>
+          <w:ilvl w:val="1"/>
+          <w:numId w:val="6"/>
         </w:numPr>
         <w:spacing w:after="0"/>
       </w:pPr>
@@ -611,16 +619,17 @@
       <w:r>
         <w:t>6</w:t>
       </w:r>
-      <w:proofErr w:type="gramStart"/>
       <w:r>
         <w:t>N</w:t>
       </w:r>
       <w:r>
-        <w:t xml:space="preserve">  or</w:t>
-      </w:r>
-      <w:proofErr w:type="gramEnd"/>
-      <w:r>
-        <w:t xml:space="preserve"> 16T</w:t>
+        <w:t xml:space="preserve"> or </w:t>
+      </w:r>
+      <w:r>
+        <w:t xml:space="preserve">(more specifically) </w:t>
+      </w:r>
+      <w:r>
+        <w:t>16T</w:t>
       </w:r>
     </w:p>
     <w:p>
@@ -629,46 +638,6 @@
       </w:pPr>
       <w:r>
         <w:t>Datum</w:t>
-      </w:r>
-    </w:p>
-    <w:p>
-      <w:pPr>
-        <w:spacing w:after="0"/>
-      </w:pPr>
-      <w:r>
-        <w:t xml:space="preserve">EPSG </w:t>
-      </w:r>
-      <w:r>
-        <w:t>registry</w:t>
-      </w:r>
-    </w:p>
-    <w:p>
-      <w:pPr>
-        <w:pStyle w:val="ListParagraph"/>
-        <w:numPr>
-          <w:ilvl w:val="0"/>
-          <w:numId w:val="1"/>
-        </w:numPr>
-        <w:spacing w:after="0"/>
-      </w:pPr>
-      <w:r>
-        <w:t>4326</w:t>
-      </w:r>
-    </w:p>
-    <w:p>
-      <w:pPr>
-        <w:pStyle w:val="ListParagraph"/>
-        <w:numPr>
-          <w:ilvl w:val="0"/>
-          <w:numId w:val="1"/>
-        </w:numPr>
-        <w:spacing w:after="0"/>
-      </w:pPr>
-      <w:r>
-        <w:t>2961</w:t>
-      </w:r>
-      <w:r>
-        <w:t>6</w:t>
       </w:r>
     </w:p>
     <w:p>
@@ -696,6 +665,11 @@
     </w:p>
     <w:p>
       <w:pPr>
+        <w:pStyle w:val="ListParagraph"/>
+        <w:numPr>
+          <w:ilvl w:val="0"/>
+          <w:numId w:val="9"/>
+        </w:numPr>
         <w:spacing w:after="0"/>
       </w:pPr>
       <w:r>
@@ -704,37 +678,80 @@
     </w:p>
     <w:p>
       <w:pPr>
-        <w:spacing w:after="0"/>
-      </w:pPr>
-      <w:r>
-        <w:t>What is a datum?  Why do we need to use different datums?</w:t>
-      </w:r>
-    </w:p>
-    <w:p>
-      <w:pPr>
-        <w:spacing w:after="0"/>
-      </w:pPr>
-      <w:r>
-        <w:t>What is a false northing/easting?  Why is this done?</w:t>
-      </w:r>
-    </w:p>
-    <w:p>
-      <w:pPr>
-        <w:spacing w:after="0"/>
-      </w:pPr>
-      <w:r>
-        <w:t>Put answers in your repository and Push/Commit.  In the Commit message, give the file name that has the answers.</w:t>
-      </w:r>
-    </w:p>
-    <w:p>
-      <w:pPr>
-        <w:spacing w:after="0"/>
-      </w:pPr>
-    </w:p>
-    <w:p>
-      <w:pPr>
-        <w:spacing w:after="0"/>
-      </w:pPr>
+        <w:pStyle w:val="ListParagraph"/>
+        <w:numPr>
+          <w:ilvl w:val="0"/>
+          <w:numId w:val="9"/>
+        </w:numPr>
+        <w:spacing w:after="0"/>
+      </w:pPr>
+      <w:r>
+        <w:t>Answer the following in the same file as the definitions:</w:t>
+      </w:r>
+    </w:p>
+    <w:p>
+      <w:pPr>
+        <w:pStyle w:val="ListParagraph"/>
+        <w:numPr>
+          <w:ilvl w:val="1"/>
+          <w:numId w:val="9"/>
+        </w:numPr>
+        <w:spacing w:after="0"/>
+      </w:pPr>
+      <w:r>
+        <w:t>Why do we need to use different datums?</w:t>
+      </w:r>
+    </w:p>
+    <w:p>
+      <w:pPr>
+        <w:pStyle w:val="ListParagraph"/>
+        <w:numPr>
+          <w:ilvl w:val="1"/>
+          <w:numId w:val="9"/>
+        </w:numPr>
+        <w:spacing w:after="0"/>
+      </w:pPr>
+      <w:r>
+        <w:t xml:space="preserve">What is a false northing/easting?  Why is this </w:t>
+      </w:r>
+      <w:r>
+        <w:t>used</w:t>
+      </w:r>
+      <w:r>
+        <w:t>?</w:t>
+      </w:r>
+    </w:p>
+    <w:p>
+      <w:pPr>
+        <w:pStyle w:val="ListParagraph"/>
+        <w:numPr>
+          <w:ilvl w:val="0"/>
+          <w:numId w:val="9"/>
+        </w:numPr>
+        <w:spacing w:after="0"/>
+      </w:pPr>
+      <w:r>
+        <w:t xml:space="preserve">Put </w:t>
+      </w:r>
+      <w:r>
+        <w:t>definitions/</w:t>
+      </w:r>
+      <w:r>
+        <w:t xml:space="preserve">answers in your repository and Push/Commit.  </w:t>
+      </w:r>
+    </w:p>
+    <w:p>
+      <w:pPr>
+        <w:pStyle w:val="ListParagraph"/>
+        <w:numPr>
+          <w:ilvl w:val="1"/>
+          <w:numId w:val="9"/>
+        </w:numPr>
+        <w:spacing w:after="0"/>
+      </w:pPr>
+      <w:r>
+        <w:t>In the Commit message, give the file name that has the answers.</w:t>
+      </w:r>
     </w:p>
     <w:p>
       <w:pPr>
@@ -761,6 +778,11 @@
     </w:p>
     <w:p>
       <w:pPr>
+        <w:pStyle w:val="ListParagraph"/>
+        <w:numPr>
+          <w:ilvl w:val="0"/>
+          <w:numId w:val="8"/>
+        </w:numPr>
         <w:spacing w:after="0"/>
       </w:pPr>
       <w:r>
@@ -769,6 +791,24 @@
     </w:p>
     <w:p>
       <w:pPr>
+        <w:pStyle w:val="ListParagraph"/>
+        <w:numPr>
+          <w:ilvl w:val="0"/>
+          <w:numId w:val="8"/>
+        </w:numPr>
+        <w:spacing w:after="0"/>
+      </w:pPr>
+      <w:r>
+        <w:t>Finish Group 1 and Group 2 work</w:t>
+      </w:r>
+    </w:p>
+    <w:p>
+      <w:pPr>
+        <w:pStyle w:val="ListParagraph"/>
+        <w:numPr>
+          <w:ilvl w:val="0"/>
+          <w:numId w:val="8"/>
+        </w:numPr>
         <w:spacing w:after="0"/>
       </w:pPr>
       <w:r>
@@ -780,13 +820,24 @@
       <w:r>
         <w:t xml:space="preserve"> lesson09 script files</w:t>
       </w:r>
-    </w:p>
-    <w:p>
-      <w:pPr>
-        <w:spacing w:after="0"/>
-      </w:pPr>
-      <w:r>
-        <w:t xml:space="preserve">In </w:t>
+      <w:r>
+        <w:t xml:space="preserve"> from the FW891 repository (this is so you do not spend 30 minutes in class next week installing the packages)</w:t>
+      </w:r>
+    </w:p>
+    <w:p>
+      <w:pPr>
+        <w:pStyle w:val="ListParagraph"/>
+        <w:numPr>
+          <w:ilvl w:val="0"/>
+          <w:numId w:val="8"/>
+        </w:numPr>
+        <w:spacing w:after="0"/>
+      </w:pPr>
+      <w:r>
+        <w:t xml:space="preserve">From </w:t>
+      </w:r>
+      <w:r>
+        <w:t xml:space="preserve"> </w:t>
       </w:r>
       <w:hyperlink r:id="rId14" w:history="1">
         <w:r>
@@ -802,6 +853,11 @@
     </w:p>
     <w:p>
       <w:pPr>
+        <w:pStyle w:val="ListParagraph"/>
+        <w:numPr>
+          <w:ilvl w:val="1"/>
+          <w:numId w:val="8"/>
+        </w:numPr>
         <w:spacing w:after="0"/>
       </w:pPr>
       <w:r>
@@ -830,6 +886,11 @@
     </w:p>
     <w:p>
       <w:pPr>
+        <w:pStyle w:val="ListParagraph"/>
+        <w:numPr>
+          <w:ilvl w:val="1"/>
+          <w:numId w:val="8"/>
+        </w:numPr>
         <w:spacing w:after="0"/>
       </w:pPr>
       <w:r>
@@ -864,10 +925,15 @@
     </w:p>
     <w:p>
       <w:pPr>
-        <w:spacing w:after="0"/>
-      </w:pPr>
-      <w:r>
-        <w:t>Make some change to your repository and Commit/Push</w:t>
+        <w:pStyle w:val="ListParagraph"/>
+        <w:numPr>
+          <w:ilvl w:val="1"/>
+          <w:numId w:val="8"/>
+        </w:numPr>
+        <w:spacing w:after="0"/>
+      </w:pPr>
+      <w:r>
+        <w:t>Do this after you add email notifications</w:t>
       </w:r>
     </w:p>
     <w:p>
@@ -875,12 +941,20 @@
         <w:pStyle w:val="ListParagraph"/>
         <w:numPr>
           <w:ilvl w:val="0"/>
-          <w:numId w:val="1"/>
+          <w:numId w:val="8"/>
         </w:numPr>
         <w:spacing w:after="0"/>
       </w:pPr>
       <w:r>
-        <w:t>Do this after you add email notifications</w:t>
+        <w:t xml:space="preserve">Add a shapefile (or a CSV with </w:t>
+      </w:r>
+      <w:proofErr w:type="spellStart"/>
+      <w:r>
+        <w:t>lat</w:t>
+      </w:r>
+      <w:proofErr w:type="spellEnd"/>
+      <w:r>
+        <w:t>/long coordinates or a KMZ/KML file)</w:t>
       </w:r>
     </w:p>
     <w:p>
@@ -888,20 +962,41 @@
         <w:pStyle w:val="ListParagraph"/>
         <w:numPr>
           <w:ilvl w:val="0"/>
-          <w:numId w:val="1"/>
+          <w:numId w:val="8"/>
         </w:numPr>
         <w:spacing w:after="0"/>
       </w:pPr>
       <w:r>
+        <w:t>Commit/Push all the changes above</w:t>
+      </w:r>
+      <w:r>
+        <w:t xml:space="preserve"> </w:t>
+      </w:r>
+    </w:p>
+    <w:p>
+      <w:pPr>
+        <w:pStyle w:val="ListParagraph"/>
+        <w:numPr>
+          <w:ilvl w:val="1"/>
+          <w:numId w:val="8"/>
+        </w:numPr>
+        <w:spacing w:after="0"/>
+      </w:pPr>
+      <w:r>
         <w:t>make sure your Commit Message is descriptive</w:t>
       </w:r>
     </w:p>
     <w:p>
       <w:pPr>
-        <w:spacing w:after="0"/>
-      </w:pPr>
-      <w:r>
-        <w:t>Get coordinates for same map</w:t>
+        <w:pStyle w:val="ListParagraph"/>
+        <w:numPr>
+          <w:ilvl w:val="1"/>
+          <w:numId w:val="8"/>
+        </w:numPr>
+        <w:spacing w:after="0"/>
+      </w:pPr>
+      <w:r>
+        <w:t>In Commit message, talk about what the shapefile represents</w:t>
       </w:r>
     </w:p>
     <w:p>
@@ -1263,6 +1358,232 @@
     </w:lvl>
   </w:abstractNum>
   <w:abstractNum w:abstractNumId="3" w15:restartNumberingAfterBreak="0">
+    <w:nsid w:val="2D930ACF"/>
+    <w:multiLevelType w:val="hybridMultilevel"/>
+    <w:tmpl w:val="760666EC"/>
+    <w:lvl w:ilvl="0" w:tplc="04090001">
+      <w:start w:val="1"/>
+      <w:numFmt w:val="bullet"/>
+      <w:lvlText w:val=""/>
+      <w:lvlJc w:val="left"/>
+      <w:pPr>
+        <w:ind w:left="720" w:hanging="360"/>
+      </w:pPr>
+      <w:rPr>
+        <w:rFonts w:ascii="Symbol" w:hAnsi="Symbol" w:hint="default"/>
+      </w:rPr>
+    </w:lvl>
+    <w:lvl w:ilvl="1" w:tplc="04090003">
+      <w:start w:val="1"/>
+      <w:numFmt w:val="bullet"/>
+      <w:lvlText w:val="o"/>
+      <w:lvlJc w:val="left"/>
+      <w:pPr>
+        <w:ind w:left="1440" w:hanging="360"/>
+      </w:pPr>
+      <w:rPr>
+        <w:rFonts w:ascii="Courier New" w:hAnsi="Courier New" w:cs="Courier New" w:hint="default"/>
+      </w:rPr>
+    </w:lvl>
+    <w:lvl w:ilvl="2" w:tplc="04090005" w:tentative="1">
+      <w:start w:val="1"/>
+      <w:numFmt w:val="bullet"/>
+      <w:lvlText w:val=""/>
+      <w:lvlJc w:val="left"/>
+      <w:pPr>
+        <w:ind w:left="2160" w:hanging="360"/>
+      </w:pPr>
+      <w:rPr>
+        <w:rFonts w:ascii="Wingdings" w:hAnsi="Wingdings" w:hint="default"/>
+      </w:rPr>
+    </w:lvl>
+    <w:lvl w:ilvl="3" w:tplc="04090001" w:tentative="1">
+      <w:start w:val="1"/>
+      <w:numFmt w:val="bullet"/>
+      <w:lvlText w:val=""/>
+      <w:lvlJc w:val="left"/>
+      <w:pPr>
+        <w:ind w:left="2880" w:hanging="360"/>
+      </w:pPr>
+      <w:rPr>
+        <w:rFonts w:ascii="Symbol" w:hAnsi="Symbol" w:hint="default"/>
+      </w:rPr>
+    </w:lvl>
+    <w:lvl w:ilvl="4" w:tplc="04090003" w:tentative="1">
+      <w:start w:val="1"/>
+      <w:numFmt w:val="bullet"/>
+      <w:lvlText w:val="o"/>
+      <w:lvlJc w:val="left"/>
+      <w:pPr>
+        <w:ind w:left="3600" w:hanging="360"/>
+      </w:pPr>
+      <w:rPr>
+        <w:rFonts w:ascii="Courier New" w:hAnsi="Courier New" w:cs="Courier New" w:hint="default"/>
+      </w:rPr>
+    </w:lvl>
+    <w:lvl w:ilvl="5" w:tplc="04090005" w:tentative="1">
+      <w:start w:val="1"/>
+      <w:numFmt w:val="bullet"/>
+      <w:lvlText w:val=""/>
+      <w:lvlJc w:val="left"/>
+      <w:pPr>
+        <w:ind w:left="4320" w:hanging="360"/>
+      </w:pPr>
+      <w:rPr>
+        <w:rFonts w:ascii="Wingdings" w:hAnsi="Wingdings" w:hint="default"/>
+      </w:rPr>
+    </w:lvl>
+    <w:lvl w:ilvl="6" w:tplc="04090001" w:tentative="1">
+      <w:start w:val="1"/>
+      <w:numFmt w:val="bullet"/>
+      <w:lvlText w:val=""/>
+      <w:lvlJc w:val="left"/>
+      <w:pPr>
+        <w:ind w:left="5040" w:hanging="360"/>
+      </w:pPr>
+      <w:rPr>
+        <w:rFonts w:ascii="Symbol" w:hAnsi="Symbol" w:hint="default"/>
+      </w:rPr>
+    </w:lvl>
+    <w:lvl w:ilvl="7" w:tplc="04090003" w:tentative="1">
+      <w:start w:val="1"/>
+      <w:numFmt w:val="bullet"/>
+      <w:lvlText w:val="o"/>
+      <w:lvlJc w:val="left"/>
+      <w:pPr>
+        <w:ind w:left="5760" w:hanging="360"/>
+      </w:pPr>
+      <w:rPr>
+        <w:rFonts w:ascii="Courier New" w:hAnsi="Courier New" w:cs="Courier New" w:hint="default"/>
+      </w:rPr>
+    </w:lvl>
+    <w:lvl w:ilvl="8" w:tplc="04090005" w:tentative="1">
+      <w:start w:val="1"/>
+      <w:numFmt w:val="bullet"/>
+      <w:lvlText w:val=""/>
+      <w:lvlJc w:val="left"/>
+      <w:pPr>
+        <w:ind w:left="6480" w:hanging="360"/>
+      </w:pPr>
+      <w:rPr>
+        <w:rFonts w:ascii="Wingdings" w:hAnsi="Wingdings" w:hint="default"/>
+      </w:rPr>
+    </w:lvl>
+  </w:abstractNum>
+  <w:abstractNum w:abstractNumId="4" w15:restartNumberingAfterBreak="0">
+    <w:nsid w:val="2EF81BDD"/>
+    <w:multiLevelType w:val="hybridMultilevel"/>
+    <w:tmpl w:val="35C04D7E"/>
+    <w:lvl w:ilvl="0" w:tplc="04090001">
+      <w:start w:val="1"/>
+      <w:numFmt w:val="bullet"/>
+      <w:lvlText w:val=""/>
+      <w:lvlJc w:val="left"/>
+      <w:pPr>
+        <w:ind w:left="720" w:hanging="360"/>
+      </w:pPr>
+      <w:rPr>
+        <w:rFonts w:ascii="Symbol" w:hAnsi="Symbol" w:hint="default"/>
+      </w:rPr>
+    </w:lvl>
+    <w:lvl w:ilvl="1" w:tplc="04090003">
+      <w:start w:val="1"/>
+      <w:numFmt w:val="bullet"/>
+      <w:lvlText w:val="o"/>
+      <w:lvlJc w:val="left"/>
+      <w:pPr>
+        <w:ind w:left="1440" w:hanging="360"/>
+      </w:pPr>
+      <w:rPr>
+        <w:rFonts w:ascii="Courier New" w:hAnsi="Courier New" w:cs="Courier New" w:hint="default"/>
+      </w:rPr>
+    </w:lvl>
+    <w:lvl w:ilvl="2" w:tplc="04090005" w:tentative="1">
+      <w:start w:val="1"/>
+      <w:numFmt w:val="bullet"/>
+      <w:lvlText w:val=""/>
+      <w:lvlJc w:val="left"/>
+      <w:pPr>
+        <w:ind w:left="2160" w:hanging="360"/>
+      </w:pPr>
+      <w:rPr>
+        <w:rFonts w:ascii="Wingdings" w:hAnsi="Wingdings" w:hint="default"/>
+      </w:rPr>
+    </w:lvl>
+    <w:lvl w:ilvl="3" w:tplc="04090001" w:tentative="1">
+      <w:start w:val="1"/>
+      <w:numFmt w:val="bullet"/>
+      <w:lvlText w:val=""/>
+      <w:lvlJc w:val="left"/>
+      <w:pPr>
+        <w:ind w:left="2880" w:hanging="360"/>
+      </w:pPr>
+      <w:rPr>
+        <w:rFonts w:ascii="Symbol" w:hAnsi="Symbol" w:hint="default"/>
+      </w:rPr>
+    </w:lvl>
+    <w:lvl w:ilvl="4" w:tplc="04090003" w:tentative="1">
+      <w:start w:val="1"/>
+      <w:numFmt w:val="bullet"/>
+      <w:lvlText w:val="o"/>
+      <w:lvlJc w:val="left"/>
+      <w:pPr>
+        <w:ind w:left="3600" w:hanging="360"/>
+      </w:pPr>
+      <w:rPr>
+        <w:rFonts w:ascii="Courier New" w:hAnsi="Courier New" w:cs="Courier New" w:hint="default"/>
+      </w:rPr>
+    </w:lvl>
+    <w:lvl w:ilvl="5" w:tplc="04090005" w:tentative="1">
+      <w:start w:val="1"/>
+      <w:numFmt w:val="bullet"/>
+      <w:lvlText w:val=""/>
+      <w:lvlJc w:val="left"/>
+      <w:pPr>
+        <w:ind w:left="4320" w:hanging="360"/>
+      </w:pPr>
+      <w:rPr>
+        <w:rFonts w:ascii="Wingdings" w:hAnsi="Wingdings" w:hint="default"/>
+      </w:rPr>
+    </w:lvl>
+    <w:lvl w:ilvl="6" w:tplc="04090001" w:tentative="1">
+      <w:start w:val="1"/>
+      <w:numFmt w:val="bullet"/>
+      <w:lvlText w:val=""/>
+      <w:lvlJc w:val="left"/>
+      <w:pPr>
+        <w:ind w:left="5040" w:hanging="360"/>
+      </w:pPr>
+      <w:rPr>
+        <w:rFonts w:ascii="Symbol" w:hAnsi="Symbol" w:hint="default"/>
+      </w:rPr>
+    </w:lvl>
+    <w:lvl w:ilvl="7" w:tplc="04090003" w:tentative="1">
+      <w:start w:val="1"/>
+      <w:numFmt w:val="bullet"/>
+      <w:lvlText w:val="o"/>
+      <w:lvlJc w:val="left"/>
+      <w:pPr>
+        <w:ind w:left="5760" w:hanging="360"/>
+      </w:pPr>
+      <w:rPr>
+        <w:rFonts w:ascii="Courier New" w:hAnsi="Courier New" w:cs="Courier New" w:hint="default"/>
+      </w:rPr>
+    </w:lvl>
+    <w:lvl w:ilvl="8" w:tplc="04090005" w:tentative="1">
+      <w:start w:val="1"/>
+      <w:numFmt w:val="bullet"/>
+      <w:lvlText w:val=""/>
+      <w:lvlJc w:val="left"/>
+      <w:pPr>
+        <w:ind w:left="6480" w:hanging="360"/>
+      </w:pPr>
+      <w:rPr>
+        <w:rFonts w:ascii="Wingdings" w:hAnsi="Wingdings" w:hint="default"/>
+      </w:rPr>
+    </w:lvl>
+  </w:abstractNum>
+  <w:abstractNum w:abstractNumId="5" w15:restartNumberingAfterBreak="0">
     <w:nsid w:val="2FF90D52"/>
     <w:multiLevelType w:val="hybridMultilevel"/>
     <w:tmpl w:val="5AC24B92"/>
@@ -1375,7 +1696,120 @@
       </w:rPr>
     </w:lvl>
   </w:abstractNum>
-  <w:abstractNum w:abstractNumId="4" w15:restartNumberingAfterBreak="0">
+  <w:abstractNum w:abstractNumId="6" w15:restartNumberingAfterBreak="0">
+    <w:nsid w:val="339359AB"/>
+    <w:multiLevelType w:val="hybridMultilevel"/>
+    <w:tmpl w:val="5E787E72"/>
+    <w:lvl w:ilvl="0" w:tplc="04090001">
+      <w:start w:val="1"/>
+      <w:numFmt w:val="bullet"/>
+      <w:lvlText w:val=""/>
+      <w:lvlJc w:val="left"/>
+      <w:pPr>
+        <w:ind w:left="720" w:hanging="360"/>
+      </w:pPr>
+      <w:rPr>
+        <w:rFonts w:ascii="Symbol" w:hAnsi="Symbol" w:hint="default"/>
+      </w:rPr>
+    </w:lvl>
+    <w:lvl w:ilvl="1" w:tplc="04090003">
+      <w:start w:val="1"/>
+      <w:numFmt w:val="bullet"/>
+      <w:lvlText w:val="o"/>
+      <w:lvlJc w:val="left"/>
+      <w:pPr>
+        <w:ind w:left="1440" w:hanging="360"/>
+      </w:pPr>
+      <w:rPr>
+        <w:rFonts w:ascii="Courier New" w:hAnsi="Courier New" w:cs="Courier New" w:hint="default"/>
+      </w:rPr>
+    </w:lvl>
+    <w:lvl w:ilvl="2" w:tplc="04090005" w:tentative="1">
+      <w:start w:val="1"/>
+      <w:numFmt w:val="bullet"/>
+      <w:lvlText w:val=""/>
+      <w:lvlJc w:val="left"/>
+      <w:pPr>
+        <w:ind w:left="2160" w:hanging="360"/>
+      </w:pPr>
+      <w:rPr>
+        <w:rFonts w:ascii="Wingdings" w:hAnsi="Wingdings" w:hint="default"/>
+      </w:rPr>
+    </w:lvl>
+    <w:lvl w:ilvl="3" w:tplc="04090001" w:tentative="1">
+      <w:start w:val="1"/>
+      <w:numFmt w:val="bullet"/>
+      <w:lvlText w:val=""/>
+      <w:lvlJc w:val="left"/>
+      <w:pPr>
+        <w:ind w:left="2880" w:hanging="360"/>
+      </w:pPr>
+      <w:rPr>
+        <w:rFonts w:ascii="Symbol" w:hAnsi="Symbol" w:hint="default"/>
+      </w:rPr>
+    </w:lvl>
+    <w:lvl w:ilvl="4" w:tplc="04090003" w:tentative="1">
+      <w:start w:val="1"/>
+      <w:numFmt w:val="bullet"/>
+      <w:lvlText w:val="o"/>
+      <w:lvlJc w:val="left"/>
+      <w:pPr>
+        <w:ind w:left="3600" w:hanging="360"/>
+      </w:pPr>
+      <w:rPr>
+        <w:rFonts w:ascii="Courier New" w:hAnsi="Courier New" w:cs="Courier New" w:hint="default"/>
+      </w:rPr>
+    </w:lvl>
+    <w:lvl w:ilvl="5" w:tplc="04090005" w:tentative="1">
+      <w:start w:val="1"/>
+      <w:numFmt w:val="bullet"/>
+      <w:lvlText w:val=""/>
+      <w:lvlJc w:val="left"/>
+      <w:pPr>
+        <w:ind w:left="4320" w:hanging="360"/>
+      </w:pPr>
+      <w:rPr>
+        <w:rFonts w:ascii="Wingdings" w:hAnsi="Wingdings" w:hint="default"/>
+      </w:rPr>
+    </w:lvl>
+    <w:lvl w:ilvl="6" w:tplc="04090001" w:tentative="1">
+      <w:start w:val="1"/>
+      <w:numFmt w:val="bullet"/>
+      <w:lvlText w:val=""/>
+      <w:lvlJc w:val="left"/>
+      <w:pPr>
+        <w:ind w:left="5040" w:hanging="360"/>
+      </w:pPr>
+      <w:rPr>
+        <w:rFonts w:ascii="Symbol" w:hAnsi="Symbol" w:hint="default"/>
+      </w:rPr>
+    </w:lvl>
+    <w:lvl w:ilvl="7" w:tplc="04090003" w:tentative="1">
+      <w:start w:val="1"/>
+      <w:numFmt w:val="bullet"/>
+      <w:lvlText w:val="o"/>
+      <w:lvlJc w:val="left"/>
+      <w:pPr>
+        <w:ind w:left="5760" w:hanging="360"/>
+      </w:pPr>
+      <w:rPr>
+        <w:rFonts w:ascii="Courier New" w:hAnsi="Courier New" w:cs="Courier New" w:hint="default"/>
+      </w:rPr>
+    </w:lvl>
+    <w:lvl w:ilvl="8" w:tplc="04090005" w:tentative="1">
+      <w:start w:val="1"/>
+      <w:numFmt w:val="bullet"/>
+      <w:lvlText w:val=""/>
+      <w:lvlJc w:val="left"/>
+      <w:pPr>
+        <w:ind w:left="6480" w:hanging="360"/>
+      </w:pPr>
+      <w:rPr>
+        <w:rFonts w:ascii="Wingdings" w:hAnsi="Wingdings" w:hint="default"/>
+      </w:rPr>
+    </w:lvl>
+  </w:abstractNum>
+  <w:abstractNum w:abstractNumId="7" w15:restartNumberingAfterBreak="0">
     <w:nsid w:val="48291601"/>
     <w:multiLevelType w:val="hybridMultilevel"/>
     <w:tmpl w:val="BCCECBE2"/>
@@ -1388,6 +1822,119 @@
       </w:pPr>
       <w:rPr>
         <w:rFonts w:ascii="Calibri" w:eastAsiaTheme="minorHAnsi" w:hAnsi="Calibri" w:cs="Calibri" w:hint="default"/>
+      </w:rPr>
+    </w:lvl>
+    <w:lvl w:ilvl="1" w:tplc="04090003" w:tentative="1">
+      <w:start w:val="1"/>
+      <w:numFmt w:val="bullet"/>
+      <w:lvlText w:val="o"/>
+      <w:lvlJc w:val="left"/>
+      <w:pPr>
+        <w:ind w:left="1440" w:hanging="360"/>
+      </w:pPr>
+      <w:rPr>
+        <w:rFonts w:ascii="Courier New" w:hAnsi="Courier New" w:cs="Courier New" w:hint="default"/>
+      </w:rPr>
+    </w:lvl>
+    <w:lvl w:ilvl="2" w:tplc="04090005" w:tentative="1">
+      <w:start w:val="1"/>
+      <w:numFmt w:val="bullet"/>
+      <w:lvlText w:val=""/>
+      <w:lvlJc w:val="left"/>
+      <w:pPr>
+        <w:ind w:left="2160" w:hanging="360"/>
+      </w:pPr>
+      <w:rPr>
+        <w:rFonts w:ascii="Wingdings" w:hAnsi="Wingdings" w:hint="default"/>
+      </w:rPr>
+    </w:lvl>
+    <w:lvl w:ilvl="3" w:tplc="04090001" w:tentative="1">
+      <w:start w:val="1"/>
+      <w:numFmt w:val="bullet"/>
+      <w:lvlText w:val=""/>
+      <w:lvlJc w:val="left"/>
+      <w:pPr>
+        <w:ind w:left="2880" w:hanging="360"/>
+      </w:pPr>
+      <w:rPr>
+        <w:rFonts w:ascii="Symbol" w:hAnsi="Symbol" w:hint="default"/>
+      </w:rPr>
+    </w:lvl>
+    <w:lvl w:ilvl="4" w:tplc="04090003" w:tentative="1">
+      <w:start w:val="1"/>
+      <w:numFmt w:val="bullet"/>
+      <w:lvlText w:val="o"/>
+      <w:lvlJc w:val="left"/>
+      <w:pPr>
+        <w:ind w:left="3600" w:hanging="360"/>
+      </w:pPr>
+      <w:rPr>
+        <w:rFonts w:ascii="Courier New" w:hAnsi="Courier New" w:cs="Courier New" w:hint="default"/>
+      </w:rPr>
+    </w:lvl>
+    <w:lvl w:ilvl="5" w:tplc="04090005" w:tentative="1">
+      <w:start w:val="1"/>
+      <w:numFmt w:val="bullet"/>
+      <w:lvlText w:val=""/>
+      <w:lvlJc w:val="left"/>
+      <w:pPr>
+        <w:ind w:left="4320" w:hanging="360"/>
+      </w:pPr>
+      <w:rPr>
+        <w:rFonts w:ascii="Wingdings" w:hAnsi="Wingdings" w:hint="default"/>
+      </w:rPr>
+    </w:lvl>
+    <w:lvl w:ilvl="6" w:tplc="04090001" w:tentative="1">
+      <w:start w:val="1"/>
+      <w:numFmt w:val="bullet"/>
+      <w:lvlText w:val=""/>
+      <w:lvlJc w:val="left"/>
+      <w:pPr>
+        <w:ind w:left="5040" w:hanging="360"/>
+      </w:pPr>
+      <w:rPr>
+        <w:rFonts w:ascii="Symbol" w:hAnsi="Symbol" w:hint="default"/>
+      </w:rPr>
+    </w:lvl>
+    <w:lvl w:ilvl="7" w:tplc="04090003" w:tentative="1">
+      <w:start w:val="1"/>
+      <w:numFmt w:val="bullet"/>
+      <w:lvlText w:val="o"/>
+      <w:lvlJc w:val="left"/>
+      <w:pPr>
+        <w:ind w:left="5760" w:hanging="360"/>
+      </w:pPr>
+      <w:rPr>
+        <w:rFonts w:ascii="Courier New" w:hAnsi="Courier New" w:cs="Courier New" w:hint="default"/>
+      </w:rPr>
+    </w:lvl>
+    <w:lvl w:ilvl="8" w:tplc="04090005" w:tentative="1">
+      <w:start w:val="1"/>
+      <w:numFmt w:val="bullet"/>
+      <w:lvlText w:val=""/>
+      <w:lvlJc w:val="left"/>
+      <w:pPr>
+        <w:ind w:left="6480" w:hanging="360"/>
+      </w:pPr>
+      <w:rPr>
+        <w:rFonts w:ascii="Wingdings" w:hAnsi="Wingdings" w:hint="default"/>
+      </w:rPr>
+    </w:lvl>
+  </w:abstractNum>
+  <w:abstractNum w:abstractNumId="8" w15:restartNumberingAfterBreak="0">
+    <w:nsid w:val="5501466C"/>
+    <w:multiLevelType w:val="hybridMultilevel"/>
+    <w:tmpl w:val="AD1E0310"/>
+    <w:lvl w:ilvl="0" w:tplc="04090001">
+      <w:start w:val="1"/>
+      <w:numFmt w:val="bullet"/>
+      <w:lvlText w:val=""/>
+      <w:lvlJc w:val="left"/>
+      <w:pPr>
+        <w:ind w:left="720" w:hanging="360"/>
+      </w:pPr>
+      <w:rPr>
+        <w:rFonts w:ascii="Symbol" w:hAnsi="Symbol" w:hint="default"/>
       </w:rPr>
     </w:lvl>
     <w:lvl w:ilvl="1" w:tplc="04090003" w:tentative="1">
@@ -1494,13 +2041,25 @@
     <w:abstractNumId w:val="2"/>
   </w:num>
   <w:num w:numId="3">
-    <w:abstractNumId w:val="4"/>
+    <w:abstractNumId w:val="7"/>
   </w:num>
   <w:num w:numId="4">
-    <w:abstractNumId w:val="3"/>
+    <w:abstractNumId w:val="5"/>
   </w:num>
   <w:num w:numId="5">
     <w:abstractNumId w:val="1"/>
+  </w:num>
+  <w:num w:numId="6">
+    <w:abstractNumId w:val="3"/>
+  </w:num>
+  <w:num w:numId="7">
+    <w:abstractNumId w:val="8"/>
+  </w:num>
+  <w:num w:numId="8">
+    <w:abstractNumId w:val="4"/>
+  </w:num>
+  <w:num w:numId="9">
+    <w:abstractNumId w:val="6"/>
   </w:num>
 </w:numbering>
 </file>

</xml_diff>